<commit_message>
Agregado el excel del test de viabilidad
Viene con todas las formulas y grafiquitos bonitos
</commit_message>
<xml_diff>
--- a/Propuesta de Proyecto Final Corregidas las observaciones.docx
+++ b/Propuesta de Proyecto Final Corregidas las observaciones.docx
@@ -30,7 +30,7 @@
           <w:r>
             <w:rPr>
               <w:noProof/>
-              <w:lang w:val="es-AR" w:eastAsia="es-AR"/>
+              <w:lang w:val="es-ES" w:eastAsia="es-ES"/>
             </w:rPr>
             <mc:AlternateContent>
               <mc:Choice Requires="wpg">
@@ -177,7 +177,6 @@
                                       <w:dataBinding w:prefixMappings="xmlns:ns0='http://schemas.openxmlformats.org/officeDocument/2006/extended-properties' " w:xpath="/ns0:Properties[1]/ns0:Company[1]" w:storeItemID="{6668398D-A668-4E3E-A5EB-62B293D839F1}"/>
                                       <w:text/>
                                     </w:sdtPr>
-                                    <w:sdtEndPr/>
                                     <w:sdtContent>
                                       <w:r>
                                         <w:rPr>
@@ -3940,21 +3939,21 @@
           <w:r>
             <w:rPr>
               <w:noProof/>
-              <w:lang w:eastAsia="es-AR"/>
+              <w:lang w:val="es-ES" w:eastAsia="es-ES"/>
             </w:rPr>
             <mc:AlternateContent>
               <mc:Choice Requires="wps">
                 <w:drawing>
-                  <wp:anchor distT="0" distB="0" distL="114300" distR="114300" simplePos="0" relativeHeight="251658241" behindDoc="0" locked="0" layoutInCell="1" allowOverlap="1" wp14:anchorId="6AC96872" wp14:editId="03C8FF96">
+                  <wp:anchor distT="0" distB="0" distL="114300" distR="114300" simplePos="0" relativeHeight="251658241" behindDoc="0" locked="0" layoutInCell="1" allowOverlap="1" wp14:anchorId="6AC96872" wp14:editId="3452EFC4">
                     <wp:simplePos x="0" y="0"/>
                     <wp:positionH relativeFrom="page">
-                      <wp:posOffset>2927985</wp:posOffset>
+                      <wp:posOffset>2924174</wp:posOffset>
                     </wp:positionH>
                     <wp:positionV relativeFrom="page">
-                      <wp:posOffset>1766570</wp:posOffset>
+                      <wp:posOffset>1762125</wp:posOffset>
                     </wp:positionV>
-                    <wp:extent cx="3295650" cy="2895600"/>
-                    <wp:effectExtent l="0" t="0" r="0" b="0"/>
+                    <wp:extent cx="3533775" cy="2895600"/>
+                    <wp:effectExtent l="0" t="0" r="9525" b="0"/>
                     <wp:wrapNone/>
                     <wp:docPr id="1" name="Cuadro de texto 1"/>
                     <wp:cNvGraphicFramePr>
@@ -3969,7 +3968,7 @@
                           <wps:spPr>
                             <a:xfrm>
                               <a:off x="0" y="0"/>
-                              <a:ext cx="3295650" cy="2895600"/>
+                              <a:ext cx="3533775" cy="2895600"/>
                             </a:xfrm>
                             <a:prstGeom prst="rect">
                               <a:avLst/>
@@ -4024,7 +4023,6 @@
                                     <w:dataBinding w:prefixMappings="xmlns:ns0='http://purl.org/dc/elements/1.1/' xmlns:ns1='http://schemas.openxmlformats.org/package/2006/metadata/core-properties' " w:xpath="/ns1:coreProperties[1]/ns0:title[1]" w:storeItemID="{6C3C8BC8-F283-45AE-878A-BAB7291924A1}"/>
                                     <w:text/>
                                   </w:sdtPr>
-                                  <w:sdtEndPr/>
                                   <w:sdtContent>
                                     <w:r>
                                       <w:rPr>
@@ -4066,7 +4064,6 @@
                                     <w:dataBinding w:prefixMappings="xmlns:ns0='http://purl.org/dc/elements/1.1/' xmlns:ns1='http://schemas.openxmlformats.org/package/2006/metadata/core-properties' " w:xpath="/ns1:coreProperties[1]/ns0:subject[1]" w:storeItemID="{6C3C8BC8-F283-45AE-878A-BAB7291924A1}"/>
                                     <w:text/>
                                   </w:sdtPr>
-                                  <w:sdtEndPr/>
                                   <w:sdtContent>
                                     <w:r>
                                       <w:rPr>
@@ -4117,7 +4114,7 @@
                     <v:stroke joinstyle="miter"/>
                     <v:path gradientshapeok="t" o:connecttype="rect"/>
                   </v:shapetype>
-                  <v:shape id="Cuadro de texto 1" o:spid="_x0000_s1055" type="#_x0000_t202" style="position:absolute;left:0;text-align:left;margin-left:230.55pt;margin-top:139.1pt;width:259.5pt;height:228pt;z-index:251658241;visibility:visible;mso-wrap-style:square;mso-width-percent:0;mso-height-percent:0;mso-wrap-distance-left:9pt;mso-wrap-distance-top:0;mso-wrap-distance-right:9pt;mso-wrap-distance-bottom:0;mso-position-horizontal:absolute;mso-position-horizontal-relative:page;mso-position-vertical:absolute;mso-position-vertical-relative:page;mso-width-percent:0;mso-height-percent:0;mso-width-relative:page;mso-height-relative:margin;v-text-anchor:top" o:gfxdata="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" filled="f" stroked="f" strokeweight=".5pt">
+                  <v:shape id="Cuadro de texto 1" o:spid="_x0000_s1055" type="#_x0000_t202" style="position:absolute;left:0;text-align:left;margin-left:230.25pt;margin-top:138.75pt;width:278.25pt;height:228pt;z-index:251658241;visibility:visible;mso-wrap-style:square;mso-width-percent:0;mso-height-percent:0;mso-wrap-distance-left:9pt;mso-wrap-distance-top:0;mso-wrap-distance-right:9pt;mso-wrap-distance-bottom:0;mso-position-horizontal:absolute;mso-position-horizontal-relative:page;mso-position-vertical:absolute;mso-position-vertical-relative:page;mso-width-percent:0;mso-height-percent:0;mso-width-relative:page;mso-height-relative:margin;v-text-anchor:top" o:gfxdata="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" filled="f" stroked="f" strokeweight=".5pt">
                     <v:path arrowok="t"/>
                     <v:textbox inset="0,0,0,0">
                       <w:txbxContent>
@@ -4225,7 +4222,7 @@
           <w:r>
             <w:rPr>
               <w:noProof/>
-              <w:lang w:eastAsia="es-AR"/>
+              <w:lang w:val="es-ES" w:eastAsia="es-ES"/>
             </w:rPr>
             <mc:AlternateContent>
               <mc:Choice Requires="wps">
@@ -4690,7 +4687,7 @@
           <w:r>
             <w:rPr>
               <w:noProof/>
-              <w:lang w:eastAsia="es-AR"/>
+              <w:lang w:val="es-ES" w:eastAsia="es-ES"/>
             </w:rPr>
             <w:drawing>
               <wp:anchor distT="0" distB="0" distL="114300" distR="114300" simplePos="0" relativeHeight="251658752" behindDoc="1" locked="0" layoutInCell="1" allowOverlap="1" wp14:anchorId="4BB8D719" wp14:editId="155635F3">
@@ -4788,7 +4785,6 @@
           <w:id w:val="815153548"/>
           <w:citation/>
         </w:sdtPr>
-        <w:sdtEndPr/>
         <w:sdtContent>
           <w:r>
             <w:fldChar w:fldCharType="begin"/>
@@ -5083,7 +5079,6 @@
           <w:id w:val="-1601332050"/>
           <w:citation/>
         </w:sdtPr>
-        <w:sdtEndPr/>
         <w:sdtContent>
           <w:r>
             <w:fldChar w:fldCharType="begin"/>
@@ -5427,7 +5422,6 @@
           <w:id w:val="497079855"/>
           <w:citation/>
         </w:sdtPr>
-        <w:sdtEndPr/>
         <w:sdtContent>
           <w:r>
             <w:fldChar w:fldCharType="begin"/>
@@ -6157,8 +6151,6 @@
         </w:rPr>
         <w:t>En su</w:t>
       </w:r>
-      <w:bookmarkStart w:id="0" w:name="_GoBack"/>
-      <w:bookmarkEnd w:id="0"/>
       <w:r>
         <w:rPr>
           <w:bCs/>
@@ -6174,7 +6166,6 @@
           <w:id w:val="-1463812705"/>
           <w:citation/>
         </w:sdtPr>
-        <w:sdtEndPr/>
         <w:sdtContent>
           <w:r>
             <w:rPr>
@@ -6357,7 +6348,6 @@
           <w:id w:val="-1372445782"/>
           <w:citation/>
         </w:sdtPr>
-        <w:sdtEndPr/>
         <w:sdtContent>
           <w:r>
             <w:rPr>
@@ -6531,7 +6521,6 @@
           <w:id w:val="-76371905"/>
           <w:citation/>
         </w:sdtPr>
-        <w:sdtEndPr/>
         <w:sdtContent>
           <w:r>
             <w:rPr>
@@ -6607,7 +6596,6 @@
           <w:id w:val="1648634137"/>
           <w:citation/>
         </w:sdtPr>
-        <w:sdtEndPr/>
         <w:sdtContent>
           <w:r>
             <w:rPr>
@@ -6680,7 +6668,6 @@
           <w:id w:val="813141931"/>
           <w:citation/>
         </w:sdtPr>
-        <w:sdtEndPr/>
         <w:sdtContent>
           <w:r>
             <w:rPr>
@@ -6734,12 +6721,28 @@
         </w:rPr>
         <w:t xml:space="preserve"> “</w:t>
       </w:r>
-      <w:r>
-        <w:rPr>
-          <w:shd w:val="clear" w:color="auto" w:fill="FFFFFF"/>
-        </w:rPr>
-        <w:t>touch-n-say</w:t>
-      </w:r>
+      <w:proofErr w:type="spellStart"/>
+      <w:r>
+        <w:rPr>
+          <w:shd w:val="clear" w:color="auto" w:fill="FFFFFF"/>
+        </w:rPr>
+        <w:t>touch</w:t>
+      </w:r>
+      <w:proofErr w:type="spellEnd"/>
+      <w:r>
+        <w:rPr>
+          <w:shd w:val="clear" w:color="auto" w:fill="FFFFFF"/>
+        </w:rPr>
+        <w:t>-n-</w:t>
+      </w:r>
+      <w:proofErr w:type="spellStart"/>
+      <w:r>
+        <w:rPr>
+          <w:shd w:val="clear" w:color="auto" w:fill="FFFFFF"/>
+        </w:rPr>
+        <w:t>say</w:t>
+      </w:r>
+      <w:proofErr w:type="spellEnd"/>
       <w:r>
         <w:rPr>
           <w:shd w:val="clear" w:color="auto" w:fill="FFFFFF"/>
@@ -6760,7 +6763,6 @@
           <w:id w:val="-1357418659"/>
           <w:citation/>
         </w:sdtPr>
-        <w:sdtEndPr/>
         <w:sdtContent>
           <w:r>
             <w:rPr>
@@ -6801,12 +6803,14 @@
         </w:rPr>
         <w:t>, “</w:t>
       </w:r>
+      <w:proofErr w:type="spellStart"/>
       <w:r>
         <w:rPr>
           <w:shd w:val="clear" w:color="auto" w:fill="FFFFFF"/>
         </w:rPr>
         <w:t>VirtualTEC</w:t>
       </w:r>
+      <w:proofErr w:type="spellEnd"/>
       <w:r>
         <w:rPr>
           <w:shd w:val="clear" w:color="auto" w:fill="FFFFFF"/>
@@ -6821,7 +6825,6 @@
           <w:id w:val="-41675459"/>
           <w:citation/>
         </w:sdtPr>
-        <w:sdtEndPr/>
         <w:sdtContent>
           <w:r>
             <w:rPr>
@@ -6895,7 +6898,6 @@
           <w:id w:val="1916433046"/>
           <w:citation/>
         </w:sdtPr>
-        <w:sdtEndPr/>
         <w:sdtContent>
           <w:r>
             <w:rPr>
@@ -6962,7 +6964,6 @@
           <w:id w:val="-1127088459"/>
           <w:citation/>
         </w:sdtPr>
-        <w:sdtEndPr/>
         <w:sdtContent>
           <w:r>
             <w:rPr>
@@ -7003,12 +7004,14 @@
         </w:rPr>
         <w:t>, “</w:t>
       </w:r>
+      <w:proofErr w:type="spellStart"/>
       <w:r>
         <w:rPr>
           <w:shd w:val="clear" w:color="auto" w:fill="FFFFFF"/>
         </w:rPr>
         <w:t>Pictograms</w:t>
       </w:r>
+      <w:proofErr w:type="spellEnd"/>
       <w:r>
         <w:rPr>
           <w:shd w:val="clear" w:color="auto" w:fill="FFFFFF"/>
@@ -7029,7 +7032,6 @@
           <w:id w:val="1694025700"/>
           <w:citation/>
         </w:sdtPr>
-        <w:sdtEndPr/>
         <w:sdtContent>
           <w:r>
             <w:rPr>
@@ -7082,11 +7084,19 @@
         </w:rPr>
         <w:t xml:space="preserve"> “</w:t>
       </w:r>
-      <w:r>
-        <w:rPr>
-          <w:shd w:val="clear" w:color="auto" w:fill="FFFFFF"/>
-        </w:rPr>
-        <w:t>AraBoard Constructor</w:t>
+      <w:proofErr w:type="spellStart"/>
+      <w:r>
+        <w:rPr>
+          <w:shd w:val="clear" w:color="auto" w:fill="FFFFFF"/>
+        </w:rPr>
+        <w:t>AraBoard</w:t>
+      </w:r>
+      <w:proofErr w:type="spellEnd"/>
+      <w:r>
+        <w:rPr>
+          <w:shd w:val="clear" w:color="auto" w:fill="FFFFFF"/>
+        </w:rPr>
+        <w:t xml:space="preserve"> Constructor</w:t>
       </w:r>
       <w:r>
         <w:rPr>
@@ -7108,7 +7118,6 @@
           <w:id w:val="-25555844"/>
           <w:citation/>
         </w:sdtPr>
-        <w:sdtEndPr/>
         <w:sdtContent>
           <w:r>
             <w:rPr>
@@ -7175,7 +7184,6 @@
           <w:id w:val="-1732377837"/>
           <w:citation/>
         </w:sdtPr>
-        <w:sdtEndPr/>
         <w:sdtContent>
           <w:r>
             <w:rPr>
@@ -7216,11 +7224,19 @@
         </w:rPr>
         <w:t>, “</w:t>
       </w:r>
-      <w:r>
-        <w:rPr>
-          <w:shd w:val="clear" w:color="auto" w:fill="FFFFFF"/>
-        </w:rPr>
-        <w:t>PictoDroid Lite</w:t>
+      <w:proofErr w:type="spellStart"/>
+      <w:r>
+        <w:rPr>
+          <w:shd w:val="clear" w:color="auto" w:fill="FFFFFF"/>
+        </w:rPr>
+        <w:t>PictoDroid</w:t>
+      </w:r>
+      <w:proofErr w:type="spellEnd"/>
+      <w:r>
+        <w:rPr>
+          <w:shd w:val="clear" w:color="auto" w:fill="FFFFFF"/>
+        </w:rPr>
+        <w:t xml:space="preserve"> Lite</w:t>
       </w:r>
       <w:r>
         <w:rPr>
@@ -7242,7 +7258,6 @@
           <w:id w:val="-1010136438"/>
           <w:citation/>
         </w:sdtPr>
-        <w:sdtEndPr/>
         <w:sdtContent>
           <w:r>
             <w:rPr>
@@ -7283,18 +7298,42 @@
         </w:rPr>
         <w:t>, “</w:t>
       </w:r>
-      <w:r>
-        <w:rPr>
-          <w:shd w:val="clear" w:color="auto" w:fill="FFFFFF"/>
-        </w:rPr>
-        <w:t xml:space="preserve">iToucan </w:t>
-      </w:r>
-      <w:r>
-        <w:rPr>
-          <w:shd w:val="clear" w:color="auto" w:fill="FFFFFF"/>
-        </w:rPr>
-        <w:t>Talk (Autism</w:t>
-      </w:r>
+      <w:proofErr w:type="spellStart"/>
+      <w:r>
+        <w:rPr>
+          <w:shd w:val="clear" w:color="auto" w:fill="FFFFFF"/>
+        </w:rPr>
+        <w:t>iToucan</w:t>
+      </w:r>
+      <w:proofErr w:type="spellEnd"/>
+      <w:r>
+        <w:rPr>
+          <w:shd w:val="clear" w:color="auto" w:fill="FFFFFF"/>
+        </w:rPr>
+        <w:t xml:space="preserve"> </w:t>
+      </w:r>
+      <w:proofErr w:type="spellStart"/>
+      <w:r>
+        <w:rPr>
+          <w:shd w:val="clear" w:color="auto" w:fill="FFFFFF"/>
+        </w:rPr>
+        <w:t>Talk</w:t>
+      </w:r>
+      <w:proofErr w:type="spellEnd"/>
+      <w:r>
+        <w:rPr>
+          <w:shd w:val="clear" w:color="auto" w:fill="FFFFFF"/>
+        </w:rPr>
+        <w:t xml:space="preserve"> (</w:t>
+      </w:r>
+      <w:proofErr w:type="spellStart"/>
+      <w:r>
+        <w:rPr>
+          <w:shd w:val="clear" w:color="auto" w:fill="FFFFFF"/>
+        </w:rPr>
+        <w:t>Autism</w:t>
+      </w:r>
+      <w:proofErr w:type="spellEnd"/>
       <w:r>
         <w:rPr>
           <w:shd w:val="clear" w:color="auto" w:fill="FFFFFF"/>
@@ -7321,7 +7360,6 @@
           <w:id w:val="62227263"/>
           <w:citation/>
         </w:sdtPr>
-        <w:sdtEndPr/>
         <w:sdtContent>
           <w:r>
             <w:rPr>
@@ -7360,7 +7398,21 @@
         <w:rPr>
           <w:shd w:val="clear" w:color="auto" w:fill="FFFFFF"/>
         </w:rPr>
-        <w:t>, “AutisMate”</w:t>
+        <w:t>, “</w:t>
+      </w:r>
+      <w:proofErr w:type="spellStart"/>
+      <w:r>
+        <w:rPr>
+          <w:shd w:val="clear" w:color="auto" w:fill="FFFFFF"/>
+        </w:rPr>
+        <w:t>AutisMate</w:t>
+      </w:r>
+      <w:proofErr w:type="spellEnd"/>
+      <w:r>
+        <w:rPr>
+          <w:shd w:val="clear" w:color="auto" w:fill="FFFFFF"/>
+        </w:rPr>
+        <w:t>”</w:t>
       </w:r>
       <w:r>
         <w:rPr>
@@ -7376,7 +7428,6 @@
           <w:id w:val="1973173564"/>
           <w:citation/>
         </w:sdtPr>
-        <w:sdtEndPr/>
         <w:sdtContent>
           <w:r>
             <w:rPr>
@@ -8043,7 +8094,6 @@
           <w:id w:val="-943381309"/>
           <w:citation/>
         </w:sdtPr>
-        <w:sdtEndPr/>
         <w:sdtContent>
           <w:r>
             <w:rPr>
@@ -8425,7 +8475,6 @@
           <w:id w:val="1453210121"/>
           <w:citation/>
         </w:sdtPr>
-        <w:sdtEndPr/>
         <w:sdtContent>
           <w:r>
             <w:fldChar w:fldCharType="begin"/>
@@ -8783,6 +8832,7 @@
         </w:rPr>
         <w:t xml:space="preserve"> JDT (Java </w:t>
       </w:r>
+      <w:proofErr w:type="spellStart"/>
       <w:r>
         <w:rPr>
           <w:highlight w:val="yellow"/>
@@ -8790,6 +8840,7 @@
         </w:rPr>
         <w:t>Development</w:t>
       </w:r>
+      <w:proofErr w:type="spellEnd"/>
       <w:r>
         <w:rPr>
           <w:highlight w:val="yellow"/>
@@ -9000,7 +9051,7 @@
                 <w:noProof/>
                 <w:sz w:val="24"/>
                 <w:szCs w:val="24"/>
-                <w:lang w:eastAsia="es-AR"/>
+                <w:lang w:val="es-ES" w:eastAsia="es-ES"/>
               </w:rPr>
               <mc:AlternateContent>
                 <mc:Choice Requires="wps">
@@ -12166,6 +12217,7 @@
           <w:lang w:eastAsia="ja-JP"/>
         </w:rPr>
       </w:pPr>
+      <w:proofErr w:type="gramStart"/>
       <w:r>
         <w:rPr>
           <w:rFonts w:asciiTheme="minorHAnsi" w:eastAsiaTheme="minorEastAsia" w:hAnsiTheme="minorHAnsi"/>
@@ -12174,7 +12226,18 @@
           <w:shd w:val="clear" w:color="auto" w:fill="FFFFFF"/>
           <w:lang w:eastAsia="ja-JP"/>
         </w:rPr>
-        <w:t xml:space="preserve">de programación y las herramientas </w:t>
+        <w:t>de</w:t>
+      </w:r>
+      <w:proofErr w:type="gramEnd"/>
+      <w:r>
+        <w:rPr>
+          <w:rFonts w:asciiTheme="minorHAnsi" w:eastAsiaTheme="minorEastAsia" w:hAnsiTheme="minorHAnsi"/>
+          <w:sz w:val="22"/>
+          <w:szCs w:val="22"/>
+          <w:shd w:val="clear" w:color="auto" w:fill="FFFFFF"/>
+          <w:lang w:eastAsia="ja-JP"/>
+        </w:rPr>
+        <w:t xml:space="preserve"> programación y las herramientas </w:t>
       </w:r>
       <w:r>
         <w:rPr>
@@ -12966,7 +13029,6 @@
             <w:id w:val="-573587230"/>
             <w:bibliography/>
           </w:sdtPr>
-          <w:sdtEndPr/>
           <w:sdtContent>
             <w:p>
               <w:pPr>
@@ -14159,7 +14221,6 @@
           <w:id w:val="1079329099"/>
           <w:citation/>
         </w:sdtPr>
-        <w:sdtEndPr/>
         <w:sdtContent>
           <w:r>
             <w:rPr>
@@ -14231,7 +14292,7 @@
       <w:r>
         <w:rPr>
           <w:noProof/>
-          <w:lang w:eastAsia="es-AR"/>
+          <w:lang w:val="es-ES" w:eastAsia="es-ES"/>
         </w:rPr>
         <w:drawing>
           <wp:inline distT="0" distB="0" distL="0" distR="0" wp14:anchorId="5954E855" wp14:editId="2961E8C3">
@@ -14310,6 +14371,8 @@
           <w:lang w:eastAsia="ja-JP"/>
         </w:rPr>
       </w:pPr>
+      <w:proofErr w:type="spellStart"/>
+      <w:proofErr w:type="gramStart"/>
       <w:r>
         <w:rPr>
           <w:rFonts w:asciiTheme="minorHAnsi" w:eastAsiaTheme="minorEastAsia" w:hAnsiTheme="minorHAnsi"/>
@@ -14318,8 +14381,9 @@
           <w:shd w:val="clear" w:color="auto" w:fill="FFFFFF"/>
           <w:lang w:eastAsia="ja-JP"/>
         </w:rPr>
-        <w:t xml:space="preserve">VCj : Valor global de la aplicación en una dimensión dada. </w:t>
-      </w:r>
+        <w:t>VCj</w:t>
+      </w:r>
+      <w:proofErr w:type="spellEnd"/>
       <w:r>
         <w:rPr>
           <w:rFonts w:asciiTheme="minorHAnsi" w:eastAsiaTheme="minorEastAsia" w:hAnsiTheme="minorHAnsi"/>
@@ -14328,9 +14392,9 @@
           <w:shd w:val="clear" w:color="auto" w:fill="FFFFFF"/>
           <w:lang w:eastAsia="ja-JP"/>
         </w:rPr>
-        <w:br/>
-        <w:t xml:space="preserve">Vik : Valor de la característica k en la dimensión i. </w:t>
-      </w:r>
+        <w:t xml:space="preserve"> :</w:t>
+      </w:r>
+      <w:proofErr w:type="gramEnd"/>
       <w:r>
         <w:rPr>
           <w:rFonts w:asciiTheme="minorHAnsi" w:eastAsiaTheme="minorEastAsia" w:hAnsiTheme="minorHAnsi"/>
@@ -14339,8 +14403,7 @@
           <w:shd w:val="clear" w:color="auto" w:fill="FFFFFF"/>
           <w:lang w:eastAsia="ja-JP"/>
         </w:rPr>
-        <w:br/>
-        <w:t>Pik : Peso de la característica k en la dimensión i.</w:t>
+        <w:t xml:space="preserve"> Valor global de la aplicación en una dimensión dada. </w:t>
       </w:r>
       <w:r>
         <w:rPr>
@@ -14351,7 +14414,104 @@
           <w:lang w:eastAsia="ja-JP"/>
         </w:rPr>
         <w:br/>
-        <w:t xml:space="preserve">ri : Número de características en la dimensión i. </w:t>
+      </w:r>
+      <w:proofErr w:type="spellStart"/>
+      <w:proofErr w:type="gramStart"/>
+      <w:r>
+        <w:rPr>
+          <w:rFonts w:asciiTheme="minorHAnsi" w:eastAsiaTheme="minorEastAsia" w:hAnsiTheme="minorHAnsi"/>
+          <w:sz w:val="22"/>
+          <w:szCs w:val="22"/>
+          <w:shd w:val="clear" w:color="auto" w:fill="FFFFFF"/>
+          <w:lang w:eastAsia="ja-JP"/>
+        </w:rPr>
+        <w:t>Vik</w:t>
+      </w:r>
+      <w:proofErr w:type="spellEnd"/>
+      <w:r>
+        <w:rPr>
+          <w:rFonts w:asciiTheme="minorHAnsi" w:eastAsiaTheme="minorEastAsia" w:hAnsiTheme="minorHAnsi"/>
+          <w:sz w:val="22"/>
+          <w:szCs w:val="22"/>
+          <w:shd w:val="clear" w:color="auto" w:fill="FFFFFF"/>
+          <w:lang w:eastAsia="ja-JP"/>
+        </w:rPr>
+        <w:t xml:space="preserve"> :</w:t>
+      </w:r>
+      <w:proofErr w:type="gramEnd"/>
+      <w:r>
+        <w:rPr>
+          <w:rFonts w:asciiTheme="minorHAnsi" w:eastAsiaTheme="minorEastAsia" w:hAnsiTheme="minorHAnsi"/>
+          <w:sz w:val="22"/>
+          <w:szCs w:val="22"/>
+          <w:shd w:val="clear" w:color="auto" w:fill="FFFFFF"/>
+          <w:lang w:eastAsia="ja-JP"/>
+        </w:rPr>
+        <w:t xml:space="preserve"> Valor de la característica k en la dimensión i. </w:t>
+      </w:r>
+      <w:r>
+        <w:rPr>
+          <w:rFonts w:asciiTheme="minorHAnsi" w:eastAsiaTheme="minorEastAsia" w:hAnsiTheme="minorHAnsi"/>
+          <w:sz w:val="22"/>
+          <w:szCs w:val="22"/>
+          <w:shd w:val="clear" w:color="auto" w:fill="FFFFFF"/>
+          <w:lang w:eastAsia="ja-JP"/>
+        </w:rPr>
+        <w:br/>
+      </w:r>
+      <w:proofErr w:type="spellStart"/>
+      <w:r>
+        <w:rPr>
+          <w:rFonts w:asciiTheme="minorHAnsi" w:eastAsiaTheme="minorEastAsia" w:hAnsiTheme="minorHAnsi"/>
+          <w:sz w:val="22"/>
+          <w:szCs w:val="22"/>
+          <w:shd w:val="clear" w:color="auto" w:fill="FFFFFF"/>
+          <w:lang w:eastAsia="ja-JP"/>
+        </w:rPr>
+        <w:t>Pik</w:t>
+      </w:r>
+      <w:proofErr w:type="spellEnd"/>
+      <w:r>
+        <w:rPr>
+          <w:rFonts w:asciiTheme="minorHAnsi" w:eastAsiaTheme="minorEastAsia" w:hAnsiTheme="minorHAnsi"/>
+          <w:sz w:val="22"/>
+          <w:szCs w:val="22"/>
+          <w:shd w:val="clear" w:color="auto" w:fill="FFFFFF"/>
+          <w:lang w:eastAsia="ja-JP"/>
+        </w:rPr>
+        <w:t xml:space="preserve"> : Peso de la característica k en la dimensión i.</w:t>
+      </w:r>
+      <w:r>
+        <w:rPr>
+          <w:rFonts w:asciiTheme="minorHAnsi" w:eastAsiaTheme="minorEastAsia" w:hAnsiTheme="minorHAnsi"/>
+          <w:sz w:val="22"/>
+          <w:szCs w:val="22"/>
+          <w:shd w:val="clear" w:color="auto" w:fill="FFFFFF"/>
+          <w:lang w:eastAsia="ja-JP"/>
+        </w:rPr>
+        <w:br/>
+      </w:r>
+      <w:proofErr w:type="spellStart"/>
+      <w:r>
+        <w:rPr>
+          <w:rFonts w:asciiTheme="minorHAnsi" w:eastAsiaTheme="minorEastAsia" w:hAnsiTheme="minorHAnsi"/>
+          <w:sz w:val="22"/>
+          <w:szCs w:val="22"/>
+          <w:shd w:val="clear" w:color="auto" w:fill="FFFFFF"/>
+          <w:lang w:eastAsia="ja-JP"/>
+        </w:rPr>
+        <w:t>ri</w:t>
+      </w:r>
+      <w:proofErr w:type="spellEnd"/>
+      <w:r>
+        <w:rPr>
+          <w:rFonts w:asciiTheme="minorHAnsi" w:eastAsiaTheme="minorEastAsia" w:hAnsiTheme="minorHAnsi"/>
+          <w:sz w:val="22"/>
+          <w:szCs w:val="22"/>
+          <w:shd w:val="clear" w:color="auto" w:fill="FFFFFF"/>
+          <w:lang w:eastAsia="ja-JP"/>
+        </w:rPr>
+        <w:t xml:space="preserve"> : Número de características en la dimensión i. </w:t>
       </w:r>
     </w:p>
     <w:p>
@@ -14397,7 +14557,7 @@
           <w:sz w:val="22"/>
           <w:szCs w:val="22"/>
           <w:shd w:val="clear" w:color="auto" w:fill="FFFFFF"/>
-          <w:lang w:eastAsia="es-AR"/>
+          <w:lang w:val="es-ES" w:eastAsia="es-ES"/>
         </w:rPr>
         <w:drawing>
           <wp:inline distT="0" distB="0" distL="0" distR="0" wp14:anchorId="2C2B3930" wp14:editId="113DB0B2">
@@ -14475,6 +14635,8 @@
           <w:lang w:eastAsia="ja-JP"/>
         </w:rPr>
       </w:pPr>
+      <w:proofErr w:type="spellStart"/>
+      <w:proofErr w:type="gramStart"/>
       <w:r>
         <w:rPr>
           <w:rFonts w:asciiTheme="minorHAnsi" w:eastAsiaTheme="minorEastAsia" w:hAnsiTheme="minorHAnsi"/>
@@ -14483,8 +14645,9 @@
           <w:shd w:val="clear" w:color="auto" w:fill="FFFFFF"/>
           <w:lang w:eastAsia="ja-JP"/>
         </w:rPr>
-        <w:t xml:space="preserve">Vj : Valor obtenido en la dimensión j. </w:t>
-      </w:r>
+        <w:t>Vj</w:t>
+      </w:r>
+      <w:proofErr w:type="spellEnd"/>
       <w:r>
         <w:rPr>
           <w:rFonts w:asciiTheme="minorHAnsi" w:eastAsiaTheme="minorEastAsia" w:hAnsiTheme="minorHAnsi"/>
@@ -14493,8 +14656,50 @@
           <w:shd w:val="clear" w:color="auto" w:fill="FFFFFF"/>
           <w:lang w:eastAsia="ja-JP"/>
         </w:rPr>
+        <w:t xml:space="preserve"> :</w:t>
+      </w:r>
+      <w:proofErr w:type="gramEnd"/>
+      <w:r>
+        <w:rPr>
+          <w:rFonts w:asciiTheme="minorHAnsi" w:eastAsiaTheme="minorEastAsia" w:hAnsiTheme="minorHAnsi"/>
+          <w:sz w:val="22"/>
+          <w:szCs w:val="22"/>
+          <w:shd w:val="clear" w:color="auto" w:fill="FFFFFF"/>
+          <w:lang w:eastAsia="ja-JP"/>
+        </w:rPr>
+        <w:t xml:space="preserve"> Valor obtenido en la dimensión j. </w:t>
+      </w:r>
+      <w:r>
+        <w:rPr>
+          <w:rFonts w:asciiTheme="minorHAnsi" w:eastAsiaTheme="minorEastAsia" w:hAnsiTheme="minorHAnsi"/>
+          <w:sz w:val="22"/>
+          <w:szCs w:val="22"/>
+          <w:shd w:val="clear" w:color="auto" w:fill="FFFFFF"/>
+          <w:lang w:eastAsia="ja-JP"/>
+        </w:rPr>
         <w:br/>
-        <w:t xml:space="preserve">Pj : Peso obtenido en la dimensión j. </w:t>
+      </w:r>
+      <w:proofErr w:type="spellStart"/>
+      <w:r>
+        <w:rPr>
+          <w:rFonts w:asciiTheme="minorHAnsi" w:eastAsiaTheme="minorEastAsia" w:hAnsiTheme="minorHAnsi"/>
+          <w:sz w:val="22"/>
+          <w:szCs w:val="22"/>
+          <w:shd w:val="clear" w:color="auto" w:fill="FFFFFF"/>
+          <w:lang w:eastAsia="ja-JP"/>
+        </w:rPr>
+        <w:t>Pj</w:t>
+      </w:r>
+      <w:proofErr w:type="spellEnd"/>
+      <w:r>
+        <w:rPr>
+          <w:rFonts w:asciiTheme="minorHAnsi" w:eastAsiaTheme="minorEastAsia" w:hAnsiTheme="minorHAnsi"/>
+          <w:sz w:val="22"/>
+          <w:szCs w:val="22"/>
+          <w:shd w:val="clear" w:color="auto" w:fill="FFFFFF"/>
+          <w:lang w:eastAsia="ja-JP"/>
+        </w:rPr>
+        <w:t xml:space="preserve"> : Peso obtenido en la dimensión j. </w:t>
       </w:r>
       <w:r>
         <w:rPr>
@@ -14705,11 +14910,19 @@
             <w:pPr>
               <w:cnfStyle w:val="000000100000" w:firstRow="0" w:lastRow="0" w:firstColumn="0" w:lastColumn="0" w:oddVBand="0" w:evenVBand="0" w:oddHBand="1" w:evenHBand="0" w:firstRowFirstColumn="0" w:firstRowLastColumn="0" w:lastRowFirstColumn="0" w:lastRowLastColumn="0"/>
             </w:pPr>
+            <w:proofErr w:type="spellStart"/>
             <w:r>
               <w:rPr>
                 <w:rFonts w:ascii="Century Gothic" w:eastAsia="Century Gothic" w:hAnsi="Century Gothic" w:cs="Century Gothic"/>
               </w:rPr>
-              <w:t xml:space="preserve">VCj = (8.16,8.55,8.97,8.97) </w:t>
+              <w:t>VCj</w:t>
+            </w:r>
+            <w:proofErr w:type="spellEnd"/>
+            <w:r>
+              <w:rPr>
+                <w:rFonts w:ascii="Century Gothic" w:eastAsia="Century Gothic" w:hAnsi="Century Gothic" w:cs="Century Gothic"/>
+              </w:rPr>
+              <w:t xml:space="preserve"> = (8.16,8.55,8.97,8.97) </w:t>
             </w:r>
           </w:p>
         </w:tc>
@@ -14758,11 +14971,19 @@
             <w:pPr>
               <w:cnfStyle w:val="000000000000" w:firstRow="0" w:lastRow="0" w:firstColumn="0" w:lastColumn="0" w:oddVBand="0" w:evenVBand="0" w:oddHBand="0" w:evenHBand="0" w:firstRowFirstColumn="0" w:firstRowLastColumn="0" w:lastRowFirstColumn="0" w:lastRowLastColumn="0"/>
             </w:pPr>
+            <w:proofErr w:type="spellStart"/>
             <w:r>
               <w:rPr>
                 <w:rFonts w:ascii="Century Gothic" w:eastAsia="Century Gothic" w:hAnsi="Century Gothic" w:cs="Century Gothic"/>
               </w:rPr>
-              <w:t xml:space="preserve">VCj = (7.8,8.8,10,10) </w:t>
+              <w:t>VCj</w:t>
+            </w:r>
+            <w:proofErr w:type="spellEnd"/>
+            <w:r>
+              <w:rPr>
+                <w:rFonts w:ascii="Century Gothic" w:eastAsia="Century Gothic" w:hAnsi="Century Gothic" w:cs="Century Gothic"/>
+              </w:rPr>
+              <w:t xml:space="preserve"> = (7.8,8.8,10,10) </w:t>
             </w:r>
           </w:p>
         </w:tc>
@@ -14812,11 +15033,19 @@
             <w:pPr>
               <w:cnfStyle w:val="000000100000" w:firstRow="0" w:lastRow="0" w:firstColumn="0" w:lastColumn="0" w:oddVBand="0" w:evenVBand="0" w:oddHBand="1" w:evenHBand="0" w:firstRowFirstColumn="0" w:firstRowLastColumn="0" w:lastRowFirstColumn="0" w:lastRowLastColumn="0"/>
             </w:pPr>
+            <w:proofErr w:type="spellStart"/>
             <w:r>
               <w:rPr>
                 <w:rFonts w:ascii="Century Gothic" w:eastAsia="Century Gothic" w:hAnsi="Century Gothic" w:cs="Century Gothic"/>
               </w:rPr>
-              <w:t xml:space="preserve">VCj = (5.86,7.03,8.2,8.73) </w:t>
+              <w:t>VCj</w:t>
+            </w:r>
+            <w:proofErr w:type="spellEnd"/>
+            <w:r>
+              <w:rPr>
+                <w:rFonts w:ascii="Century Gothic" w:eastAsia="Century Gothic" w:hAnsi="Century Gothic" w:cs="Century Gothic"/>
+              </w:rPr>
+              <w:t xml:space="preserve"> = (5.86,7.03,8.2,8.73) </w:t>
             </w:r>
           </w:p>
         </w:tc>
@@ -14865,11 +15094,19 @@
             <w:pPr>
               <w:cnfStyle w:val="000000000000" w:firstRow="0" w:lastRow="0" w:firstColumn="0" w:lastColumn="0" w:oddVBand="0" w:evenVBand="0" w:oddHBand="0" w:evenHBand="0" w:firstRowFirstColumn="0" w:firstRowLastColumn="0" w:lastRowFirstColumn="0" w:lastRowLastColumn="0"/>
             </w:pPr>
+            <w:proofErr w:type="spellStart"/>
             <w:r>
               <w:rPr>
                 <w:rFonts w:ascii="Century Gothic" w:eastAsia="Century Gothic" w:hAnsi="Century Gothic" w:cs="Century Gothic"/>
               </w:rPr>
-              <w:t>VCj = (6.11,7,8.2,8.86)</w:t>
+              <w:t>VCj</w:t>
+            </w:r>
+            <w:proofErr w:type="spellEnd"/>
+            <w:r>
+              <w:rPr>
+                <w:rFonts w:ascii="Century Gothic" w:eastAsia="Century Gothic" w:hAnsi="Century Gothic" w:cs="Century Gothic"/>
+              </w:rPr>
+              <w:t xml:space="preserve"> = (6.11,7,8.2,8.86)</w:t>
             </w:r>
           </w:p>
         </w:tc>
@@ -17800,7 +18037,16 @@
                 <w:sz w:val="20"/>
                 <w:shd w:val="clear" w:color="auto" w:fill="FFFFFF"/>
               </w:rPr>
-              <w:t xml:space="preserve">VALOR </w:t>
+              <w:t>VALO</w:t>
+            </w:r>
+            <w:bookmarkStart w:id="0" w:name="_GoBack"/>
+            <w:bookmarkEnd w:id="0"/>
+            <w:r>
+              <w:rPr>
+                <w:sz w:val="20"/>
+                <w:shd w:val="clear" w:color="auto" w:fill="FFFFFF"/>
+              </w:rPr>
+              <w:t xml:space="preserve">R </w:t>
             </w:r>
           </w:p>
         </w:tc>
@@ -17975,7 +18221,14 @@
                 <w:sz w:val="20"/>
                 <w:shd w:val="clear" w:color="auto" w:fill="FFFFFF"/>
               </w:rPr>
-              <w:t>mucho</w:t>
+              <w:t>M</w:t>
+            </w:r>
+            <w:r>
+              <w:rPr>
+                <w:sz w:val="20"/>
+                <w:shd w:val="clear" w:color="auto" w:fill="FFFFFF"/>
+              </w:rPr>
+              <w:t>ucho</w:t>
             </w:r>
           </w:p>
         </w:tc>
@@ -18150,7 +18403,14 @@
                 <w:sz w:val="20"/>
                 <w:shd w:val="clear" w:color="auto" w:fill="FFFFFF"/>
               </w:rPr>
-              <w:t>mucho</w:t>
+              <w:t>M</w:t>
+            </w:r>
+            <w:r>
+              <w:rPr>
+                <w:sz w:val="20"/>
+                <w:shd w:val="clear" w:color="auto" w:fill="FFFFFF"/>
+              </w:rPr>
+              <w:t>ucho</w:t>
             </w:r>
           </w:p>
         </w:tc>
@@ -18325,7 +18585,14 @@
                 <w:sz w:val="20"/>
                 <w:shd w:val="clear" w:color="auto" w:fill="FFFFFF"/>
               </w:rPr>
-              <w:t>poco</w:t>
+              <w:t>P</w:t>
+            </w:r>
+            <w:r>
+              <w:rPr>
+                <w:sz w:val="20"/>
+                <w:shd w:val="clear" w:color="auto" w:fill="FFFFFF"/>
+              </w:rPr>
+              <w:t>oco</w:t>
             </w:r>
           </w:p>
         </w:tc>
@@ -18500,7 +18767,14 @@
                 <w:sz w:val="20"/>
                 <w:shd w:val="clear" w:color="auto" w:fill="FFFFFF"/>
               </w:rPr>
-              <w:t>nada</w:t>
+              <w:t>N</w:t>
+            </w:r>
+            <w:r>
+              <w:rPr>
+                <w:sz w:val="20"/>
+                <w:shd w:val="clear" w:color="auto" w:fill="FFFFFF"/>
+              </w:rPr>
+              <w:t>ada</w:t>
             </w:r>
           </w:p>
         </w:tc>
@@ -18675,7 +18949,14 @@
                 <w:sz w:val="20"/>
                 <w:shd w:val="clear" w:color="auto" w:fill="FFFFFF"/>
               </w:rPr>
-              <w:t>nada</w:t>
+              <w:t>N</w:t>
+            </w:r>
+            <w:r>
+              <w:rPr>
+                <w:sz w:val="20"/>
+                <w:shd w:val="clear" w:color="auto" w:fill="FFFFFF"/>
+              </w:rPr>
+              <w:t>ada</w:t>
             </w:r>
           </w:p>
         </w:tc>
@@ -18850,7 +19131,14 @@
                 <w:sz w:val="20"/>
                 <w:shd w:val="clear" w:color="auto" w:fill="FFFFFF"/>
               </w:rPr>
-              <w:t>si</w:t>
+              <w:t>S</w:t>
+            </w:r>
+            <w:r>
+              <w:rPr>
+                <w:sz w:val="20"/>
+                <w:shd w:val="clear" w:color="auto" w:fill="FFFFFF"/>
+              </w:rPr>
+              <w:t>i</w:t>
             </w:r>
           </w:p>
         </w:tc>
@@ -19025,7 +19313,14 @@
                 <w:sz w:val="20"/>
                 <w:shd w:val="clear" w:color="auto" w:fill="FFFFFF"/>
               </w:rPr>
-              <w:t>mucho</w:t>
+              <w:t>M</w:t>
+            </w:r>
+            <w:r>
+              <w:rPr>
+                <w:sz w:val="20"/>
+                <w:shd w:val="clear" w:color="auto" w:fill="FFFFFF"/>
+              </w:rPr>
+              <w:t>ucho</w:t>
             </w:r>
           </w:p>
         </w:tc>
@@ -19200,7 +19495,14 @@
                 <w:sz w:val="20"/>
                 <w:shd w:val="clear" w:color="auto" w:fill="FFFFFF"/>
               </w:rPr>
-              <w:t>regular</w:t>
+              <w:t>R</w:t>
+            </w:r>
+            <w:r>
+              <w:rPr>
+                <w:sz w:val="20"/>
+                <w:shd w:val="clear" w:color="auto" w:fill="FFFFFF"/>
+              </w:rPr>
+              <w:t>egular</w:t>
             </w:r>
           </w:p>
         </w:tc>
@@ -19231,7 +19533,25 @@
                 <w:sz w:val="20"/>
                 <w:shd w:val="clear" w:color="auto" w:fill="FFFFFF"/>
               </w:rPr>
-              <w:t xml:space="preserve">El problema es relativamente simple o puede descomponerse en subproblemas </w:t>
+              <w:t xml:space="preserve">El problema es relativamente simple o puede descomponerse en </w:t>
+            </w:r>
+            <w:proofErr w:type="spellStart"/>
+            <w:r>
+              <w:rPr>
+                <w:b w:val="0"/>
+                <w:sz w:val="20"/>
+                <w:shd w:val="clear" w:color="auto" w:fill="FFFFFF"/>
+              </w:rPr>
+              <w:t>subproblemas</w:t>
+            </w:r>
+            <w:proofErr w:type="spellEnd"/>
+            <w:r>
+              <w:rPr>
+                <w:b w:val="0"/>
+                <w:sz w:val="20"/>
+                <w:shd w:val="clear" w:color="auto" w:fill="FFFFFF"/>
+              </w:rPr>
+              <w:t xml:space="preserve"> </w:t>
             </w:r>
           </w:p>
         </w:tc>
@@ -19375,7 +19695,14 @@
                 <w:sz w:val="20"/>
                 <w:shd w:val="clear" w:color="auto" w:fill="FFFFFF"/>
               </w:rPr>
-              <w:t>regular</w:t>
+              <w:t>R</w:t>
+            </w:r>
+            <w:r>
+              <w:rPr>
+                <w:sz w:val="20"/>
+                <w:shd w:val="clear" w:color="auto" w:fill="FFFFFF"/>
+              </w:rPr>
+              <w:t>egular</w:t>
             </w:r>
           </w:p>
         </w:tc>
@@ -19550,7 +19877,14 @@
                 <w:sz w:val="20"/>
                 <w:shd w:val="clear" w:color="auto" w:fill="FFFFFF"/>
               </w:rPr>
-              <w:t>si</w:t>
+              <w:t>S</w:t>
+            </w:r>
+            <w:r>
+              <w:rPr>
+                <w:sz w:val="20"/>
+                <w:shd w:val="clear" w:color="auto" w:fill="FFFFFF"/>
+              </w:rPr>
+              <w:t>i</w:t>
             </w:r>
           </w:p>
         </w:tc>
@@ -19581,7 +19915,25 @@
                 <w:sz w:val="20"/>
                 <w:shd w:val="clear" w:color="auto" w:fill="FFFFFF"/>
               </w:rPr>
-              <w:t xml:space="preserve">La tarea acepta la técnica prototipado gradual </w:t>
+              <w:t xml:space="preserve">La tarea acepta la técnica </w:t>
+            </w:r>
+            <w:proofErr w:type="spellStart"/>
+            <w:r>
+              <w:rPr>
+                <w:b w:val="0"/>
+                <w:sz w:val="20"/>
+                <w:shd w:val="clear" w:color="auto" w:fill="FFFFFF"/>
+              </w:rPr>
+              <w:t>prototipado</w:t>
+            </w:r>
+            <w:proofErr w:type="spellEnd"/>
+            <w:r>
+              <w:rPr>
+                <w:b w:val="0"/>
+                <w:sz w:val="20"/>
+                <w:shd w:val="clear" w:color="auto" w:fill="FFFFFF"/>
+              </w:rPr>
+              <w:t xml:space="preserve"> gradual </w:t>
             </w:r>
           </w:p>
         </w:tc>
@@ -19725,7 +20077,14 @@
                 <w:sz w:val="20"/>
                 <w:shd w:val="clear" w:color="auto" w:fill="FFFFFF"/>
               </w:rPr>
-              <w:t>si</w:t>
+              <w:t>S</w:t>
+            </w:r>
+            <w:r>
+              <w:rPr>
+                <w:sz w:val="20"/>
+                <w:shd w:val="clear" w:color="auto" w:fill="FFFFFF"/>
+              </w:rPr>
+              <w:t>i</w:t>
             </w:r>
           </w:p>
         </w:tc>
@@ -20083,7 +20442,14 @@
                 <w:sz w:val="20"/>
                 <w:shd w:val="clear" w:color="auto" w:fill="FFFFFF"/>
               </w:rPr>
-              <w:t>poco</w:t>
+              <w:t>P</w:t>
+            </w:r>
+            <w:r>
+              <w:rPr>
+                <w:sz w:val="20"/>
+                <w:shd w:val="clear" w:color="auto" w:fill="FFFFFF"/>
+              </w:rPr>
+              <w:t>oco</w:t>
             </w:r>
           </w:p>
         </w:tc>
@@ -20258,7 +20624,14 @@
                 <w:sz w:val="20"/>
                 <w:shd w:val="clear" w:color="auto" w:fill="FFFFFF"/>
               </w:rPr>
-              <w:t>si</w:t>
+              <w:t>S</w:t>
+            </w:r>
+            <w:r>
+              <w:rPr>
+                <w:sz w:val="20"/>
+                <w:shd w:val="clear" w:color="auto" w:fill="FFFFFF"/>
+              </w:rPr>
+              <w:t>i</w:t>
             </w:r>
           </w:p>
         </w:tc>
@@ -20433,7 +20806,14 @@
                 <w:sz w:val="20"/>
                 <w:shd w:val="clear" w:color="auto" w:fill="FFFFFF"/>
               </w:rPr>
-              <w:t>nada</w:t>
+              <w:t>N</w:t>
+            </w:r>
+            <w:r>
+              <w:rPr>
+                <w:sz w:val="20"/>
+                <w:shd w:val="clear" w:color="auto" w:fill="FFFFFF"/>
+              </w:rPr>
+              <w:t>ada</w:t>
             </w:r>
           </w:p>
         </w:tc>
@@ -25390,7 +25770,6 @@
           <w:id w:val="1311450431"/>
           <w:citation/>
         </w:sdtPr>
-        <w:sdtEndPr/>
         <w:sdtContent>
           <w:r>
             <w:rPr>
@@ -25495,7 +25874,7 @@
       <w:rPr>
         <w:noProof/>
         <w:color w:val="F07F09" w:themeColor="accent1"/>
-        <w:lang w:eastAsia="es-AR"/>
+        <w:lang w:val="es-ES" w:eastAsia="es-ES"/>
       </w:rPr>
       <w:drawing>
         <wp:anchor distT="0" distB="0" distL="114300" distR="114300" simplePos="0" relativeHeight="251656704" behindDoc="0" locked="0" layoutInCell="1" allowOverlap="1" wp14:anchorId="203A1BC6" wp14:editId="70484E52">
@@ -25600,7 +25979,7 @@
         <w:color w:val="F07F09" w:themeColor="accent1"/>
         <w:lang w:val="es-ES"/>
       </w:rPr>
-      <w:t>15</w:t>
+      <w:t>3</w:t>
     </w:r>
     <w:r>
       <w:rPr>
@@ -25615,31 +25994,16 @@
       </w:rPr>
       <w:t xml:space="preserve"> de </w:t>
     </w:r>
-    <w:r>
-      <w:fldChar w:fldCharType="begin"/>
-    </w:r>
-    <w:r>
-      <w:instrText>NUMPAGES  \* Arabic  \* MERGEFORMAT</w:instrText>
-    </w:r>
-    <w:r>
-      <w:fldChar w:fldCharType="separate"/>
-    </w:r>
-    <w:r>
-      <w:rPr>
-        <w:noProof/>
-        <w:color w:val="F07F09" w:themeColor="accent1"/>
-        <w:lang w:val="es-ES"/>
-      </w:rPr>
-      <w:t>15</w:t>
-    </w:r>
-    <w:r>
-      <w:rPr>
-        <w:noProof/>
-        <w:color w:val="F07F09" w:themeColor="accent1"/>
-        <w:lang w:val="es-ES"/>
-      </w:rPr>
-      <w:fldChar w:fldCharType="end"/>
-    </w:r>
+    <w:fldSimple w:instr="NUMPAGES  \* Arabic  \* MERGEFORMAT">
+      <w:r>
+        <w:rPr>
+          <w:noProof/>
+          <w:color w:val="F07F09" w:themeColor="accent1"/>
+          <w:lang w:val="es-ES"/>
+        </w:rPr>
+        <w:t>15</w:t>
+      </w:r>
+    </w:fldSimple>
   </w:p>
   <w:p>
     <w:pPr>
@@ -25713,7 +26077,6 @@
         <w:dataBinding w:prefixMappings="xmlns:ns0='http://purl.org/dc/elements/1.1/' xmlns:ns1='http://schemas.openxmlformats.org/package/2006/metadata/core-properties' " w:xpath="/ns1:coreProperties[1]/ns0:title[1]" w:storeItemID="{6C3C8BC8-F283-45AE-878A-BAB7291924A1}"/>
         <w:text/>
       </w:sdtPr>
-      <w:sdtEndPr/>
       <w:sdtContent>
         <w:r>
           <w:t>Propuesta de Proyecto Final</w:t>
@@ -32645,7 +33008,7 @@
 </file>
 
 <file path=customXml/itemProps3.xml><?xml version="1.0" encoding="utf-8"?>
-<ds:datastoreItem xmlns:ds="http://schemas.openxmlformats.org/officeDocument/2006/customXml" ds:itemID="{5F3D3413-13D4-4632-8CF5-6F4FAE4DE634}">
+<ds:datastoreItem xmlns:ds="http://schemas.openxmlformats.org/officeDocument/2006/customXml" ds:itemID="{D850C164-8D3F-4BBF-905A-7077597BE3B2}">
   <ds:schemaRefs>
     <ds:schemaRef ds:uri="http://schemas.openxmlformats.org/officeDocument/2006/bibliography"/>
   </ds:schemaRefs>
@@ -32653,7 +33016,7 @@
 </file>
 
 <file path=customXml/itemProps4.xml><?xml version="1.0" encoding="utf-8"?>
-<ds:datastoreItem xmlns:ds="http://schemas.openxmlformats.org/officeDocument/2006/customXml" ds:itemID="{EE7F420A-9586-44E6-A6D2-8DAAE2693A3C}">
+<ds:datastoreItem xmlns:ds="http://schemas.openxmlformats.org/officeDocument/2006/customXml" ds:itemID="{0CE68E6B-F281-47D8-B717-2D0238F7E6D4}">
   <ds:schemaRefs>
     <ds:schemaRef ds:uri="http://schemas.openxmlformats.org/officeDocument/2006/bibliography"/>
   </ds:schemaRefs>

</xml_diff>